<commit_message>
HOTM Spring 2020 Part 3.
</commit_message>
<xml_diff>
--- a/Copy/2020-Spring/HartOfTheMatter-Spring2019-Vol33-Num1/03-Newhallywood/Newhallywood.docx
+++ b/Copy/2020-Spring/HartOfTheMatter-Spring2019-Vol33-Num1/03-Newhallywood/Newhallywood.docx
@@ -397,6 +397,16 @@
         </w:rPr>
         <w:t xml:space="preserve"> and film preservationist Marc Wanamaker.  </w:t>
       </w:r>
+      <w:bookmarkStart w:id="0" w:name="_GoBack"/>
+      <w:r>
+        <w:rPr>
+          <w:rFonts w:ascii="Helvetica" w:hAnsi="Helvetica"/>
+          <w:sz w:val="28"/>
+          <w:szCs w:val="28"/>
+        </w:rPr>
+        <w:t>Those three knowledgeable tour guides, along with a busload of history and movie fans got a rare tour of William S. Hart’s own production studio and the site of Buster Keaton’s studio!  Along the way, we also visited the Hollywood Heritage Museum and saw many Hollywood landmarks along the way.</w:t>
+      </w:r>
+      <w:bookmarkEnd w:id="0"/>
     </w:p>
     <w:p>
       <w:pPr>
@@ -750,6 +760,7 @@
           <w:sz w:val="28"/>
           <w:szCs w:val="28"/>
         </w:rPr>
+        <w:lastRenderedPageBreak/>
         <w:t xml:space="preserve">Catering by Charlie of Valencia put out an amazing spread of delectable delights for dinner. </w:t>
       </w:r>
       <w:r>
@@ -840,7 +851,6 @@
         <w:pStyle w:val="Heading2"/>
       </w:pPr>
       <w:r>
-        <w:lastRenderedPageBreak/>
         <w:t>The Rest of the Weekend…</w:t>
       </w:r>
     </w:p>
@@ -1339,8 +1349,6 @@
         </w:rPr>
         <w:t xml:space="preserve">The festival wound up with a screening of the </w:t>
       </w:r>
-      <w:bookmarkStart w:id="0" w:name="_GoBack"/>
-      <w:bookmarkEnd w:id="0"/>
       <w:r>
         <w:rPr>
           <w:rFonts w:ascii="Helvetica" w:hAnsi="Helvetica"/>
@@ -1875,6 +1883,7 @@
   <w:style w:type="character" w:default="1" w:styleId="DefaultParagraphFont">
     <w:name w:val="Default Paragraph Font"/>
     <w:uiPriority w:val="1"/>
+    <w:semiHidden/>
     <w:unhideWhenUsed/>
   </w:style>
   <w:style w:type="table" w:default="1" w:styleId="TableNormal">
@@ -2180,6 +2189,7 @@
   <w:style w:type="character" w:default="1" w:styleId="DefaultParagraphFont">
     <w:name w:val="Default Paragraph Font"/>
     <w:uiPriority w:val="1"/>
+    <w:semiHidden/>
     <w:unhideWhenUsed/>
   </w:style>
   <w:style w:type="table" w:default="1" w:styleId="TableNormal">

</xml_diff>